<commit_message>
improvements on #4 and #5
</commit_message>
<xml_diff>
--- a/Documents/Research document.docx
+++ b/Documents/Research document.docx
@@ -2,145 +2,618 @@
 <file path=word/document.xml><?xml version="1.0" encoding="utf-8"?>
 <w:document xmlns:wpc="http://schemas.microsoft.com/office/word/2010/wordprocessingCanvas" xmlns:cx="http://schemas.microsoft.com/office/drawing/2014/chartex" xmlns:cx1="http://schemas.microsoft.com/office/drawing/2015/9/8/chartex" xmlns:cx2="http://schemas.microsoft.com/office/drawing/2015/10/21/chartex" xmlns:cx3="http://schemas.microsoft.com/office/drawing/2016/5/9/chartex" xmlns:cx4="http://schemas.microsoft.com/office/drawing/2016/5/10/chartex" xmlns:cx5="http://schemas.microsoft.com/office/drawing/2016/5/11/chartex" xmlns:cx6="http://schemas.microsoft.com/office/drawing/2016/5/12/chartex" xmlns:cx7="http://schemas.microsoft.com/office/drawing/2016/5/13/chartex" xmlns:cx8="http://schemas.microsoft.com/office/drawing/2016/5/14/chartex" xmlns:mc="http://schemas.openxmlformats.org/markup-compatibility/2006" xmlns:aink="http://schemas.microsoft.com/office/drawing/2016/ink" xmlns:am3d="http://schemas.microsoft.com/office/drawing/2017/model3d" xmlns:o="urn:schemas-microsoft-com:office:office" xmlns:oel="http://schemas.microsoft.com/office/2019/extlst" xmlns:r="http://schemas.openxmlformats.org/officeDocument/2006/relationships" xmlns:m="http://schemas.openxmlformats.org/officeDocument/2006/math" xmlns:v="urn:schemas-microsoft-com:vml" xmlns:wp14="http://schemas.microsoft.com/office/word/2010/wordprocessingDrawing" xmlns:wp="http://schemas.openxmlformats.org/drawingml/2006/wordprocessingDrawing" xmlns:w10="urn:schemas-microsoft-com:office:word" xmlns:w="http://schemas.openxmlformats.org/wordprocessingml/2006/main" xmlns:w14="http://schemas.microsoft.com/office/word/2010/wordml" xmlns:w15="http://schemas.microsoft.com/office/word/2012/wordml" xmlns:w16cex="http://schemas.microsoft.com/office/word/2018/wordml/cex" xmlns:w16cid="http://schemas.microsoft.com/office/word/2016/wordml/cid" xmlns:w16="http://schemas.microsoft.com/office/word/2018/wordml" xmlns:w16sdtdh="http://schemas.microsoft.com/office/word/2020/wordml/sdtdatahash" xmlns:w16se="http://schemas.microsoft.com/office/word/2015/wordml/symex" xmlns:wpg="http://schemas.microsoft.com/office/word/2010/wordprocessingGroup" xmlns:wpi="http://schemas.microsoft.com/office/word/2010/wordprocessingInk" xmlns:wne="http://schemas.microsoft.com/office/word/2006/wordml" xmlns:wps="http://schemas.microsoft.com/office/word/2010/wordprocessingShape" mc:Ignorable="w14 w15 w16se w16cid w16 w16cex w16sdtdh wp14">
   <w:body>
+    <w:bookmarkStart w:id="0" w:name="_Toc130942435"/>
     <w:p>
       <w:pPr>
         <w:pStyle w:val="Heading1"/>
-        <w:jc w:val="center"/>
-        <w:rPr>
-          <w:sz w:val="40"/>
-          <w:szCs w:val="40"/>
-          <w:lang w:val="en-US"/>
-        </w:rPr>
-      </w:pPr>
-      <w:bookmarkStart w:id="0" w:name="_Toc130871606"/>
-      <w:bookmarkStart w:id="1" w:name="_Toc130871729"/>
-      <w:r>
-        <w:rPr>
-          <w:sz w:val="40"/>
-          <w:szCs w:val="40"/>
-          <w:lang w:val="en-US"/>
-        </w:rPr>
-        <w:t>Research document</w:t>
+        <w:rPr>
+          <w:b/>
+          <w:bCs/>
+          <w:sz w:val="60"/>
+          <w:szCs w:val="60"/>
+          <w:lang w:val="en-US"/>
+        </w:rPr>
+      </w:pPr>
+      <w:r>
+        <w:rPr>
+          <w:b/>
+          <w:bCs/>
+          <w:noProof/>
+          <w:sz w:val="60"/>
+          <w:szCs w:val="60"/>
+          <w:lang w:eastAsia="en-AU"/>
+        </w:rPr>
+        <mc:AlternateContent>
+          <mc:Choice Requires="wpg">
+            <w:drawing>
+              <wp:anchor distT="0" distB="0" distL="114300" distR="114300" simplePos="0" relativeHeight="251659264" behindDoc="1" locked="1" layoutInCell="1" allowOverlap="1" wp14:anchorId="3AA8DBF4" wp14:editId="190E89D1">
+                <wp:simplePos x="0" y="0"/>
+                <wp:positionH relativeFrom="margin">
+                  <wp:posOffset>-1105535</wp:posOffset>
+                </wp:positionH>
+                <wp:positionV relativeFrom="paragraph">
+                  <wp:posOffset>-899795</wp:posOffset>
+                </wp:positionV>
+                <wp:extent cx="7772400" cy="10683240"/>
+                <wp:effectExtent l="0" t="0" r="0" b="3810"/>
+                <wp:wrapNone/>
+                <wp:docPr id="2" name="Group 1">
+                  <a:extLst xmlns:a="http://schemas.openxmlformats.org/drawingml/2006/main">
+                    <a:ext uri="{FF2B5EF4-FFF2-40B4-BE49-F238E27FC236}">
+                      <a16:creationId xmlns:a16="http://schemas.microsoft.com/office/drawing/2014/main" id="{405C8564-9AA1-3741-A518-06A1556F88BC}"/>
+                    </a:ext>
+                    <a:ext uri="{C183D7F6-B498-43B3-948B-1728B52AA6E4}">
+                      <adec:decorative xmlns:adec="http://schemas.microsoft.com/office/drawing/2017/decorative" val="1"/>
+                    </a:ext>
+                  </a:extLst>
+                </wp:docPr>
+                <wp:cNvGraphicFramePr/>
+                <a:graphic xmlns:a="http://schemas.openxmlformats.org/drawingml/2006/main">
+                  <a:graphicData uri="http://schemas.microsoft.com/office/word/2010/wordprocessingGroup">
+                    <wpg:wgp>
+                      <wpg:cNvGrpSpPr/>
+                      <wpg:grpSpPr>
+                        <a:xfrm>
+                          <a:off x="0" y="0"/>
+                          <a:ext cx="7772400" cy="10683240"/>
+                          <a:chOff x="0" y="0"/>
+                          <a:chExt cx="7771132" cy="10053322"/>
+                        </a:xfrm>
+                      </wpg:grpSpPr>
+                      <wps:wsp>
+                        <wps:cNvPr id="3" name="Shape"/>
+                        <wps:cNvSpPr/>
+                        <wps:spPr>
+                          <a:xfrm>
+                            <a:off x="0" y="2552701"/>
+                            <a:ext cx="5845812" cy="7500621"/>
+                          </a:xfrm>
+                          <a:custGeom>
+                            <a:avLst/>
+                            <a:gdLst/>
+                            <a:ahLst/>
+                            <a:cxnLst>
+                              <a:cxn ang="0">
+                                <a:pos x="wd2" y="hd2"/>
+                              </a:cxn>
+                              <a:cxn ang="5400000">
+                                <a:pos x="wd2" y="hd2"/>
+                              </a:cxn>
+                              <a:cxn ang="10800000">
+                                <a:pos x="wd2" y="hd2"/>
+                              </a:cxn>
+                              <a:cxn ang="16200000">
+                                <a:pos x="wd2" y="hd2"/>
+                              </a:cxn>
+                            </a:cxnLst>
+                            <a:rect l="0" t="0" r="r" b="b"/>
+                            <a:pathLst>
+                              <a:path w="21600" h="21600" extrusionOk="0">
+                                <a:moveTo>
+                                  <a:pt x="0" y="10687"/>
+                                </a:moveTo>
+                                <a:lnTo>
+                                  <a:pt x="0" y="21600"/>
+                                </a:lnTo>
+                                <a:lnTo>
+                                  <a:pt x="1769" y="21600"/>
+                                </a:lnTo>
+                                <a:lnTo>
+                                  <a:pt x="21600" y="6148"/>
+                                </a:lnTo>
+                                <a:lnTo>
+                                  <a:pt x="13712" y="0"/>
+                                </a:lnTo>
+                                <a:close/>
+                              </a:path>
+                            </a:pathLst>
+                          </a:custGeom>
+                          <a:solidFill>
+                            <a:schemeClr val="bg1">
+                              <a:lumMod val="85000"/>
+                            </a:schemeClr>
+                          </a:solidFill>
+                          <a:ln w="12700">
+                            <a:miter lim="400000"/>
+                          </a:ln>
+                        </wps:spPr>
+                        <wps:bodyPr lIns="38100" tIns="38100" rIns="38100" bIns="38100" anchor="ctr"/>
+                      </wps:wsp>
+                      <wps:wsp>
+                        <wps:cNvPr id="4" name="Triangle"/>
+                        <wps:cNvSpPr/>
+                        <wps:spPr>
+                          <a:xfrm>
+                            <a:off x="0" y="2044700"/>
+                            <a:ext cx="3907791" cy="7816851"/>
+                          </a:xfrm>
+                          <a:custGeom>
+                            <a:avLst/>
+                            <a:gdLst/>
+                            <a:ahLst/>
+                            <a:cxnLst>
+                              <a:cxn ang="0">
+                                <a:pos x="wd2" y="hd2"/>
+                              </a:cxn>
+                              <a:cxn ang="5400000">
+                                <a:pos x="wd2" y="hd2"/>
+                              </a:cxn>
+                              <a:cxn ang="10800000">
+                                <a:pos x="wd2" y="hd2"/>
+                              </a:cxn>
+                              <a:cxn ang="16200000">
+                                <a:pos x="wd2" y="hd2"/>
+                              </a:cxn>
+                            </a:cxnLst>
+                            <a:rect l="0" t="0" r="r" b="b"/>
+                            <a:pathLst>
+                              <a:path w="21600" h="21600" extrusionOk="0">
+                                <a:moveTo>
+                                  <a:pt x="0" y="21600"/>
+                                </a:moveTo>
+                                <a:lnTo>
+                                  <a:pt x="21600" y="10802"/>
+                                </a:lnTo>
+                                <a:lnTo>
+                                  <a:pt x="0" y="0"/>
+                                </a:lnTo>
+                                <a:close/>
+                              </a:path>
+                            </a:pathLst>
+                          </a:custGeom>
+                          <a:solidFill>
+                            <a:schemeClr val="accent2"/>
+                          </a:solidFill>
+                          <a:ln w="12700">
+                            <a:miter lim="400000"/>
+                          </a:ln>
+                        </wps:spPr>
+                        <wps:bodyPr lIns="38100" tIns="38100" rIns="38100" bIns="38100" anchor="ctr"/>
+                      </wps:wsp>
+                      <wps:wsp>
+                        <wps:cNvPr id="5" name="Shape"/>
+                        <wps:cNvSpPr/>
+                        <wps:spPr>
+                          <a:xfrm>
+                            <a:off x="0" y="0"/>
+                            <a:ext cx="7771132" cy="9039861"/>
+                          </a:xfrm>
+                          <a:custGeom>
+                            <a:avLst/>
+                            <a:gdLst/>
+                            <a:ahLst/>
+                            <a:cxnLst>
+                              <a:cxn ang="0">
+                                <a:pos x="wd2" y="hd2"/>
+                              </a:cxn>
+                              <a:cxn ang="5400000">
+                                <a:pos x="wd2" y="hd2"/>
+                              </a:cxn>
+                              <a:cxn ang="10800000">
+                                <a:pos x="wd2" y="hd2"/>
+                              </a:cxn>
+                              <a:cxn ang="16200000">
+                                <a:pos x="wd2" y="hd2"/>
+                              </a:cxn>
+                            </a:cxnLst>
+                            <a:rect l="0" t="0" r="r" b="b"/>
+                            <a:pathLst>
+                              <a:path w="21600" h="21600" extrusionOk="0">
+                                <a:moveTo>
+                                  <a:pt x="0" y="14678"/>
+                                </a:moveTo>
+                                <a:lnTo>
+                                  <a:pt x="0" y="21600"/>
+                                </a:lnTo>
+                                <a:lnTo>
+                                  <a:pt x="21600" y="3032"/>
+                                </a:lnTo>
+                                <a:lnTo>
+                                  <a:pt x="21600" y="0"/>
+                                </a:lnTo>
+                                <a:lnTo>
+                                  <a:pt x="17075" y="0"/>
+                                </a:lnTo>
+                                <a:close/>
+                              </a:path>
+                            </a:pathLst>
+                          </a:custGeom>
+                          <a:solidFill>
+                            <a:schemeClr val="accent1"/>
+                          </a:solidFill>
+                          <a:ln w="12700">
+                            <a:miter lim="400000"/>
+                          </a:ln>
+                        </wps:spPr>
+                        <wps:bodyPr lIns="38100" tIns="38100" rIns="38100" bIns="38100" anchor="ctr"/>
+                      </wps:wsp>
+                    </wpg:wgp>
+                  </a:graphicData>
+                </a:graphic>
+                <wp14:sizeRelH relativeFrom="margin">
+                  <wp14:pctWidth>0</wp14:pctWidth>
+                </wp14:sizeRelH>
+                <wp14:sizeRelV relativeFrom="margin">
+                  <wp14:pctHeight>0</wp14:pctHeight>
+                </wp14:sizeRelV>
+              </wp:anchor>
+            </w:drawing>
+          </mc:Choice>
+          <mc:Fallback>
+            <w:pict>
+              <v:group w14:anchorId="2456A2DE" id="Group 1" o:spid="_x0000_s1026" alt="&quot;&quot;" style="position:absolute;margin-left:-87.05pt;margin-top:-70.85pt;width:612pt;height:841.2pt;z-index:-251657216;mso-position-horizontal-relative:margin;mso-width-relative:margin;mso-height-relative:margin" coordsize="77711,100533" o:gfxdata="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">
+                <v:shape id="Shape" o:spid="_x0000_s1027" style="position:absolute;top:25527;width:58458;height:75006;visibility:visible;mso-wrap-style:square;v-text-anchor:middle" coordsize="21600,21600" o:gfxdata="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" path="m,10687l,21600r1769,l21600,6148,13712,,,10687xe" fillcolor="#d8d8d8 [2732]" stroked="f" strokeweight="1pt">
+                  <v:stroke miterlimit="4" joinstyle="miter"/>
+                  <v:path arrowok="t" o:extrusionok="f" o:connecttype="custom" o:connectlocs="2922906,3750311;2922906,3750311;2922906,3750311;2922906,3750311" o:connectangles="0,90,180,270"/>
+                </v:shape>
+                <v:shape id="Triangle" o:spid="_x0000_s1028" style="position:absolute;top:20447;width:39077;height:78168;visibility:visible;mso-wrap-style:square;v-text-anchor:middle" coordsize="21600,21600" o:gfxdata="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" path="m,21600l21600,10802,,,,21600xe" fillcolor="#dd8047 [3205]" stroked="f" strokeweight="1pt">
+                  <v:stroke miterlimit="4" joinstyle="miter"/>
+                  <v:path arrowok="t" o:extrusionok="f" o:connecttype="custom" o:connectlocs="1953896,3908426;1953896,3908426;1953896,3908426;1953896,3908426" o:connectangles="0,90,180,270"/>
+                </v:shape>
+                <v:shape id="Shape" o:spid="_x0000_s1029" style="position:absolute;width:77711;height:90398;visibility:visible;mso-wrap-style:square;v-text-anchor:middle" coordsize="21600,21600" o:gfxdata="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" path="m,14678r,6922l21600,3032,21600,,17075,,,14678xe" fillcolor="#94b6d2 [3204]" stroked="f" strokeweight="1pt">
+                  <v:stroke miterlimit="4" joinstyle="miter"/>
+                  <v:path arrowok="t" o:extrusionok="f" o:connecttype="custom" o:connectlocs="3885566,4519931;3885566,4519931;3885566,4519931;3885566,4519931" o:connectangles="0,90,180,270"/>
+                </v:shape>
+                <w10:wrap anchorx="margin"/>
+                <w10:anchorlock/>
+              </v:group>
+            </w:pict>
+          </mc:Fallback>
+        </mc:AlternateContent>
+      </w:r>
+      <w:r>
+        <w:rPr>
+          <w:b/>
+          <w:bCs/>
+          <w:sz w:val="60"/>
+          <w:szCs w:val="60"/>
+          <w:lang w:val="en-US"/>
+        </w:rPr>
+        <w:t>RESEARCH DOCUMENT</w:t>
       </w:r>
       <w:bookmarkEnd w:id="0"/>
-      <w:bookmarkEnd w:id="1"/>
-    </w:p>
-    <w:p>
-      <w:pPr>
-        <w:pStyle w:val="Heading2"/>
-        <w:jc w:val="center"/>
-        <w:rPr>
+    </w:p>
+    <w:p>
+      <w:pPr>
+        <w:rPr>
+          <w:color w:val="808080" w:themeColor="background1" w:themeShade="80"/>
           <w:sz w:val="32"/>
           <w:szCs w:val="32"/>
           <w:lang w:val="en-US"/>
         </w:rPr>
       </w:pPr>
-      <w:bookmarkStart w:id="2" w:name="_Toc130871607"/>
-      <w:bookmarkStart w:id="3" w:name="_Toc130871730"/>
-      <w:r>
-        <w:rPr>
+      <w:r>
+        <w:rPr>
+          <w:color w:val="808080" w:themeColor="background1" w:themeShade="80"/>
           <w:sz w:val="32"/>
           <w:szCs w:val="32"/>
           <w:lang w:val="en-US"/>
         </w:rPr>
-        <w:t>“</w:t>
-      </w:r>
-      <w:r>
-        <w:rPr>
+        <w:br/>
+      </w:r>
+      <w:r>
+        <w:rPr>
+          <w:color w:val="808080" w:themeColor="background1" w:themeShade="80"/>
           <w:sz w:val="32"/>
           <w:szCs w:val="32"/>
           <w:lang w:val="en-US"/>
         </w:rPr>
-        <w:t>How can a mobile solution provide our target group users with a better shopping experience?</w:t>
-      </w:r>
-      <w:r>
-        <w:rPr>
+        <w:t xml:space="preserve">“How can a mobile solution provide </w:t>
+      </w:r>
+      <w:r>
+        <w:rPr>
+          <w:color w:val="808080" w:themeColor="background1" w:themeShade="80"/>
           <w:sz w:val="32"/>
           <w:szCs w:val="32"/>
           <w:lang w:val="en-US"/>
         </w:rPr>
+        <w:br/>
+        <w:t xml:space="preserve">our target group users with a </w:t>
+      </w:r>
+      <w:r>
+        <w:rPr>
+          <w:color w:val="808080" w:themeColor="background1" w:themeShade="80"/>
+          <w:sz w:val="32"/>
+          <w:szCs w:val="32"/>
+          <w:lang w:val="en-US"/>
+        </w:rPr>
+        <w:br/>
+        <w:t xml:space="preserve">better shopping </w:t>
+      </w:r>
+      <w:proofErr w:type="gramStart"/>
+      <w:r>
+        <w:rPr>
+          <w:color w:val="808080" w:themeColor="background1" w:themeShade="80"/>
+          <w:sz w:val="32"/>
+          <w:szCs w:val="32"/>
+          <w:lang w:val="en-US"/>
+        </w:rPr>
+        <w:t>experience</w:t>
+      </w:r>
+      <w:proofErr w:type="gramEnd"/>
+      <w:r>
+        <w:rPr>
+          <w:color w:val="808080" w:themeColor="background1" w:themeShade="80"/>
+          <w:sz w:val="32"/>
+          <w:szCs w:val="32"/>
+          <w:lang w:val="en-US"/>
+        </w:rPr>
         <w:t>”</w:t>
       </w:r>
-      <w:bookmarkEnd w:id="2"/>
-      <w:bookmarkEnd w:id="3"/>
-    </w:p>
-    <w:p>
-      <w:pPr>
-        <w:jc w:val="center"/>
-        <w:rPr>
-          <w:sz w:val="28"/>
-          <w:szCs w:val="28"/>
-          <w:lang w:val="en-US"/>
-        </w:rPr>
-      </w:pPr>
-    </w:p>
-    <w:p>
-      <w:pPr>
-        <w:jc w:val="right"/>
-        <w:rPr>
-          <w:sz w:val="28"/>
-          <w:szCs w:val="28"/>
-          <w:lang w:val="en-US"/>
-        </w:rPr>
-      </w:pPr>
-      <w:r>
-        <w:rPr>
-          <w:sz w:val="28"/>
-          <w:szCs w:val="28"/>
-          <w:lang w:val="en-US"/>
-        </w:rPr>
-        <w:t xml:space="preserve">By: Georgi </w:t>
-      </w:r>
-      <w:proofErr w:type="spellStart"/>
-      <w:r>
-        <w:rPr>
-          <w:sz w:val="28"/>
-          <w:szCs w:val="28"/>
-          <w:lang w:val="en-US"/>
-        </w:rPr>
-        <w:t>Zhivgov</w:t>
-      </w:r>
-      <w:proofErr w:type="spellEnd"/>
-      <w:r>
-        <w:rPr>
-          <w:sz w:val="28"/>
-          <w:szCs w:val="28"/>
-          <w:lang w:val="en-US"/>
-        </w:rPr>
-        <w:t xml:space="preserve"> and Martin Todorov</w:t>
-      </w:r>
-    </w:p>
-    <w:p>
-      <w:pPr>
-        <w:rPr>
-          <w:sz w:val="28"/>
-          <w:szCs w:val="28"/>
-          <w:lang w:val="en-US"/>
-        </w:rPr>
-      </w:pPr>
-    </w:p>
-    <w:p>
-      <w:pPr>
-        <w:rPr>
-          <w:sz w:val="28"/>
-          <w:szCs w:val="28"/>
-          <w:lang w:val="en-US"/>
-        </w:rPr>
-      </w:pPr>
-    </w:p>
-    <w:p>
-      <w:pPr>
-        <w:rPr>
-          <w:lang w:val="en-US"/>
-        </w:rPr>
-      </w:pPr>
-    </w:p>
-    <w:p>
-      <w:pPr>
-        <w:rPr>
-          <w:lang w:val="en-US"/>
-        </w:rPr>
-      </w:pPr>
+    </w:p>
+    <w:p>
+      <w:pPr>
+        <w:rPr>
+          <w:lang w:val="en-US"/>
+        </w:rPr>
+      </w:pPr>
+      <w:r>
+        <w:rPr>
+          <w:noProof/>
+          <w:lang w:val="en-US"/>
+        </w:rPr>
+        <mc:AlternateContent>
+          <mc:Choice Requires="wps">
+            <w:drawing>
+              <wp:anchor distT="45720" distB="45720" distL="114300" distR="114300" simplePos="0" relativeHeight="251661312" behindDoc="0" locked="0" layoutInCell="1" allowOverlap="1" wp14:anchorId="28D72487" wp14:editId="4D0BDDCE">
+                <wp:simplePos x="0" y="0"/>
+                <wp:positionH relativeFrom="column">
+                  <wp:posOffset>2292985</wp:posOffset>
+                </wp:positionH>
+                <wp:positionV relativeFrom="paragraph">
+                  <wp:posOffset>6659245</wp:posOffset>
+                </wp:positionV>
+                <wp:extent cx="4267200" cy="1404620"/>
+                <wp:effectExtent l="0" t="0" r="0" b="0"/>
+                <wp:wrapSquare wrapText="bothSides"/>
+                <wp:docPr id="217" name="Text Box 2"/>
+                <wp:cNvGraphicFramePr>
+                  <a:graphicFrameLocks xmlns:a="http://schemas.openxmlformats.org/drawingml/2006/main"/>
+                </wp:cNvGraphicFramePr>
+                <a:graphic xmlns:a="http://schemas.openxmlformats.org/drawingml/2006/main">
+                  <a:graphicData uri="http://schemas.microsoft.com/office/word/2010/wordprocessingShape">
+                    <wps:wsp>
+                      <wps:cNvSpPr txBox="1">
+                        <a:spLocks noChangeArrowheads="1"/>
+                      </wps:cNvSpPr>
+                      <wps:spPr bwMode="auto">
+                        <a:xfrm>
+                          <a:off x="0" y="0"/>
+                          <a:ext cx="4267200" cy="1404620"/>
+                        </a:xfrm>
+                        <a:prstGeom prst="rect">
+                          <a:avLst/>
+                        </a:prstGeom>
+                        <a:noFill/>
+                        <a:ln w="9525">
+                          <a:noFill/>
+                          <a:miter lim="800000"/>
+                          <a:headEnd/>
+                          <a:tailEnd/>
+                        </a:ln>
+                      </wps:spPr>
+                      <wps:txbx>
+                        <w:txbxContent>
+                          <w:p>
+                            <w:pPr>
+                              <w:rPr>
+                                <w:b/>
+                                <w:bCs/>
+                                <w:color w:val="E88E3C"/>
+                                <w:sz w:val="36"/>
+                                <w:szCs w:val="36"/>
+                              </w:rPr>
+                            </w:pPr>
+                            <w:r>
+                              <w:rPr>
+                                <w:b/>
+                                <w:bCs/>
+                                <w:color w:val="E88E3C"/>
+                                <w:sz w:val="36"/>
+                                <w:szCs w:val="36"/>
+                                <w:lang w:val="en-US"/>
+                              </w:rPr>
+                              <w:t>By</w:t>
+                            </w:r>
+                            <w:r>
+                              <w:rPr>
+                                <w:b/>
+                                <w:bCs/>
+                                <w:color w:val="E88E3C"/>
+                                <w:sz w:val="36"/>
+                                <w:szCs w:val="36"/>
+                                <w:lang w:val="en-US"/>
+                                <w14:textFill>
+                                  <w14:solidFill>
+                                    <w14:srgbClr w14:val="E88E3C">
+                                      <w14:lumMod w14:val="75000"/>
+                                    </w14:srgbClr>
+                                  </w14:solidFill>
+                                </w14:textFill>
+                              </w:rPr>
+                              <w:t>:</w:t>
+                            </w:r>
+                            <w:r>
+                              <w:rPr>
+                                <w:b/>
+                                <w:bCs/>
+                                <w:color w:val="E88E3C"/>
+                                <w:sz w:val="36"/>
+                                <w:szCs w:val="36"/>
+                                <w:lang w:val="en-US"/>
+                                <w14:textFill>
+                                  <w14:solidFill>
+                                    <w14:srgbClr w14:val="E88E3C">
+                                      <w14:lumMod w14:val="75000"/>
+                                    </w14:srgbClr>
+                                  </w14:solidFill>
+                                </w14:textFill>
+                              </w:rPr>
+                              <w:br/>
+                            </w:r>
+                            <w:r>
+                              <w:rPr>
+                                <w:b/>
+                                <w:bCs/>
+                                <w:color w:val="E88E3C"/>
+                                <w:sz w:val="36"/>
+                                <w:szCs w:val="36"/>
+                                <w:lang w:val="en-US"/>
+                              </w:rPr>
+                              <w:t xml:space="preserve">Georgi </w:t>
+                            </w:r>
+                            <w:proofErr w:type="spellStart"/>
+                            <w:r>
+                              <w:rPr>
+                                <w:b/>
+                                <w:bCs/>
+                                <w:color w:val="E88E3C"/>
+                                <w:sz w:val="36"/>
+                                <w:szCs w:val="36"/>
+                                <w:lang w:val="en-US"/>
+                              </w:rPr>
+                              <w:t>Zhizgov</w:t>
+                            </w:r>
+                            <w:proofErr w:type="spellEnd"/>
+                            <w:r>
+                              <w:rPr>
+                                <w:b/>
+                                <w:bCs/>
+                                <w:color w:val="E88E3C"/>
+                                <w:sz w:val="36"/>
+                                <w:szCs w:val="36"/>
+                                <w:lang w:val="en-US"/>
+                              </w:rPr>
+                              <w:t xml:space="preserve"> and Martin Todorov</w:t>
+                            </w:r>
+                          </w:p>
+                        </w:txbxContent>
+                      </wps:txbx>
+                      <wps:bodyPr rot="0" vert="horz" wrap="square" lIns="91440" tIns="45720" rIns="91440" bIns="45720" anchor="t" anchorCtr="0">
+                        <a:spAutoFit/>
+                      </wps:bodyPr>
+                    </wps:wsp>
+                  </a:graphicData>
+                </a:graphic>
+                <wp14:sizeRelH relativeFrom="margin">
+                  <wp14:pctWidth>0</wp14:pctWidth>
+                </wp14:sizeRelH>
+                <wp14:sizeRelV relativeFrom="margin">
+                  <wp14:pctHeight>20000</wp14:pctHeight>
+                </wp14:sizeRelV>
+              </wp:anchor>
+            </w:drawing>
+          </mc:Choice>
+          <mc:Fallback>
+            <w:pict>
+              <v:shapetype w14:anchorId="28D72487" id="_x0000_t202" coordsize="21600,21600" o:spt="202" path="m,l,21600r21600,l21600,xe">
+                <v:stroke joinstyle="miter"/>
+                <v:path gradientshapeok="t" o:connecttype="rect"/>
+              </v:shapetype>
+              <v:shape id="Text Box 2" o:spid="_x0000_s1026" type="#_x0000_t202" style="position:absolute;margin-left:180.55pt;margin-top:524.35pt;width:336pt;height:110.6pt;z-index:251661312;visibility:visible;mso-wrap-style:square;mso-width-percent:0;mso-height-percent:200;mso-wrap-distance-left:9pt;mso-wrap-distance-top:3.6pt;mso-wrap-distance-right:9pt;mso-wrap-distance-bottom:3.6pt;mso-position-horizontal:absolute;mso-position-horizontal-relative:text;mso-position-vertical:absolute;mso-position-vertical-relative:text;mso-width-percent:0;mso-height-percent:200;mso-width-relative:margin;mso-height-relative:margin;v-text-anchor:top" o:gfxdata="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" filled="f" stroked="f">
+                <v:textbox style="mso-fit-shape-to-text:t">
+                  <w:txbxContent>
+                    <w:p>
+                      <w:pPr>
+                        <w:rPr>
+                          <w:b/>
+                          <w:bCs/>
+                          <w:color w:val="E88E3C"/>
+                          <w:sz w:val="36"/>
+                          <w:szCs w:val="36"/>
+                        </w:rPr>
+                      </w:pPr>
+                      <w:r>
+                        <w:rPr>
+                          <w:b/>
+                          <w:bCs/>
+                          <w:color w:val="E88E3C"/>
+                          <w:sz w:val="36"/>
+                          <w:szCs w:val="36"/>
+                          <w:lang w:val="en-US"/>
+                        </w:rPr>
+                        <w:t>By</w:t>
+                      </w:r>
+                      <w:r>
+                        <w:rPr>
+                          <w:b/>
+                          <w:bCs/>
+                          <w:color w:val="E88E3C"/>
+                          <w:sz w:val="36"/>
+                          <w:szCs w:val="36"/>
+                          <w:lang w:val="en-US"/>
+                          <w14:textFill>
+                            <w14:solidFill>
+                              <w14:srgbClr w14:val="E88E3C">
+                                <w14:lumMod w14:val="75000"/>
+                              </w14:srgbClr>
+                            </w14:solidFill>
+                          </w14:textFill>
+                        </w:rPr>
+                        <w:t>:</w:t>
+                      </w:r>
+                      <w:r>
+                        <w:rPr>
+                          <w:b/>
+                          <w:bCs/>
+                          <w:color w:val="E88E3C"/>
+                          <w:sz w:val="36"/>
+                          <w:szCs w:val="36"/>
+                          <w:lang w:val="en-US"/>
+                          <w14:textFill>
+                            <w14:solidFill>
+                              <w14:srgbClr w14:val="E88E3C">
+                                <w14:lumMod w14:val="75000"/>
+                              </w14:srgbClr>
+                            </w14:solidFill>
+                          </w14:textFill>
+                        </w:rPr>
+                        <w:br/>
+                      </w:r>
+                      <w:r>
+                        <w:rPr>
+                          <w:b/>
+                          <w:bCs/>
+                          <w:color w:val="E88E3C"/>
+                          <w:sz w:val="36"/>
+                          <w:szCs w:val="36"/>
+                          <w:lang w:val="en-US"/>
+                        </w:rPr>
+                        <w:t xml:space="preserve">Georgi </w:t>
+                      </w:r>
+                      <w:proofErr w:type="spellStart"/>
+                      <w:r>
+                        <w:rPr>
+                          <w:b/>
+                          <w:bCs/>
+                          <w:color w:val="E88E3C"/>
+                          <w:sz w:val="36"/>
+                          <w:szCs w:val="36"/>
+                          <w:lang w:val="en-US"/>
+                        </w:rPr>
+                        <w:t>Zhizgov</w:t>
+                      </w:r>
+                      <w:proofErr w:type="spellEnd"/>
+                      <w:r>
+                        <w:rPr>
+                          <w:b/>
+                          <w:bCs/>
+                          <w:color w:val="E88E3C"/>
+                          <w:sz w:val="36"/>
+                          <w:szCs w:val="36"/>
+                          <w:lang w:val="en-US"/>
+                        </w:rPr>
+                        <w:t xml:space="preserve"> and Martin Todorov</w:t>
+                      </w:r>
+                    </w:p>
+                  </w:txbxContent>
+                </v:textbox>
+                <w10:wrap type="square"/>
+              </v:shape>
+            </w:pict>
+          </mc:Fallback>
+        </mc:AlternateContent>
+      </w:r>
       <w:r>
         <w:rPr>
           <w:lang w:val="en-US"/>
@@ -157,6 +630,13 @@
     </w:p>
     <w:sdt>
       <w:sdtPr>
+        <w:rPr>
+          <w:rFonts w:asciiTheme="minorHAnsi" w:eastAsiaTheme="minorHAnsi" w:hAnsiTheme="minorHAnsi" w:cstheme="minorBidi"/>
+          <w:color w:val="auto"/>
+          <w:sz w:val="22"/>
+          <w:szCs w:val="22"/>
+          <w:lang w:val="bg-BG"/>
+        </w:rPr>
         <w:id w:val="866639507"/>
         <w:docPartObj>
           <w:docPartGallery w:val="Table of Contents"/>
@@ -165,14 +645,9 @@
       </w:sdtPr>
       <w:sdtEndPr>
         <w:rPr>
-          <w:rFonts w:asciiTheme="minorHAnsi" w:eastAsiaTheme="minorHAnsi" w:hAnsiTheme="minorHAnsi" w:cstheme="minorBidi"/>
           <w:b/>
           <w:bCs/>
           <w:noProof/>
-          <w:color w:val="auto"/>
-          <w:sz w:val="22"/>
-          <w:szCs w:val="22"/>
-          <w:lang w:val="bg-BG"/>
         </w:rPr>
       </w:sdtEndPr>
       <w:sdtContent>
@@ -205,14 +680,16 @@
           <w:r>
             <w:fldChar w:fldCharType="separate"/>
           </w:r>
-          <w:hyperlink w:anchor="_Toc130871729" w:history="1">
+          <w:hyperlink w:anchor="_Toc130942435" w:history="1">
             <w:r>
               <w:rPr>
                 <w:rStyle w:val="Hyperlink"/>
+                <w:b/>
+                <w:bCs/>
                 <w:noProof/>
                 <w:lang w:val="en-US"/>
               </w:rPr>
-              <w:t>Research document</w:t>
+              <w:t>RESEARCH DOCUMENT</w:t>
             </w:r>
             <w:r>
               <w:rPr>
@@ -233,7 +710,7 @@
                 <w:noProof/>
                 <w:webHidden/>
               </w:rPr>
-              <w:instrText xml:space="preserve"> PAGEREF _Toc130871729 \h </w:instrText>
+              <w:instrText xml:space="preserve"> PAGEREF _Toc130942435 \h </w:instrText>
             </w:r>
             <w:r>
               <w:rPr>
@@ -277,7 +754,7 @@
               <w:lang w:eastAsia="bg-BG"/>
             </w:rPr>
           </w:pPr>
-          <w:hyperlink w:anchor="_Toc130871731" w:history="1">
+          <w:hyperlink w:anchor="_Toc130942436" w:history="1">
             <w:r>
               <w:rPr>
                 <w:rStyle w:val="Hyperlink"/>
@@ -321,7 +798,7 @@
                 <w:noProof/>
                 <w:webHidden/>
               </w:rPr>
-              <w:instrText xml:space="preserve"> PAGEREF _Toc130871731 \h </w:instrText>
+              <w:instrText xml:space="preserve"> PAGEREF _Toc130942436 \h </w:instrText>
             </w:r>
             <w:r>
               <w:rPr>
@@ -365,7 +842,7 @@
               <w:lang w:eastAsia="bg-BG"/>
             </w:rPr>
           </w:pPr>
-          <w:hyperlink w:anchor="_Toc130871732" w:history="1">
+          <w:hyperlink w:anchor="_Toc130942437" w:history="1">
             <w:r>
               <w:rPr>
                 <w:rStyle w:val="Hyperlink"/>
@@ -409,7 +886,7 @@
                 <w:noProof/>
                 <w:webHidden/>
               </w:rPr>
-              <w:instrText xml:space="preserve"> PAGEREF _Toc130871732 \h </w:instrText>
+              <w:instrText xml:space="preserve"> PAGEREF _Toc130942437 \h </w:instrText>
             </w:r>
             <w:r>
               <w:rPr>
@@ -453,7 +930,7 @@
               <w:lang w:eastAsia="bg-BG"/>
             </w:rPr>
           </w:pPr>
-          <w:hyperlink w:anchor="_Toc130871733" w:history="1">
+          <w:hyperlink w:anchor="_Toc130942438" w:history="1">
             <w:r>
               <w:rPr>
                 <w:rStyle w:val="Hyperlink"/>
@@ -497,7 +974,7 @@
                 <w:noProof/>
                 <w:webHidden/>
               </w:rPr>
-              <w:instrText xml:space="preserve"> PAGEREF _Toc130871733 \h </w:instrText>
+              <w:instrText xml:space="preserve"> PAGEREF _Toc130942438 \h </w:instrText>
             </w:r>
             <w:r>
               <w:rPr>
@@ -541,7 +1018,7 @@
               <w:lang w:eastAsia="bg-BG"/>
             </w:rPr>
           </w:pPr>
-          <w:hyperlink w:anchor="_Toc130871734" w:history="1">
+          <w:hyperlink w:anchor="_Toc130942439" w:history="1">
             <w:r>
               <w:rPr>
                 <w:rStyle w:val="Hyperlink"/>
@@ -585,7 +1062,7 @@
                 <w:noProof/>
                 <w:webHidden/>
               </w:rPr>
-              <w:instrText xml:space="preserve"> PAGEREF _Toc130871734 \h </w:instrText>
+              <w:instrText xml:space="preserve"> PAGEREF _Toc130942439 \h </w:instrText>
             </w:r>
             <w:r>
               <w:rPr>
@@ -661,7 +1138,7 @@
           <w:lang w:val="en-US"/>
         </w:rPr>
       </w:pPr>
-      <w:bookmarkStart w:id="4" w:name="_Toc130871731"/>
+      <w:bookmarkStart w:id="1" w:name="_Toc130942436"/>
       <w:r>
         <w:rPr>
           <w:sz w:val="40"/>
@@ -679,7 +1156,7 @@
         </w:rPr>
         <w:t>?</w:t>
       </w:r>
-      <w:bookmarkEnd w:id="4"/>
+      <w:bookmarkEnd w:id="1"/>
     </w:p>
     <w:p>
       <w:pPr>
@@ -738,23 +1215,7 @@
           <w:szCs w:val="28"/>
           <w:lang w:val="en-US"/>
         </w:rPr>
-        <w:t xml:space="preserve">When shopping at home, a mobile </w:t>
-      </w:r>
-      <w:r>
-        <w:rPr>
-          <w:sz w:val="28"/>
-          <w:szCs w:val="28"/>
-          <w:lang w:val="en-US"/>
-        </w:rPr>
-        <w:t>app</w:t>
-      </w:r>
-      <w:r>
-        <w:rPr>
-          <w:sz w:val="28"/>
-          <w:szCs w:val="28"/>
-          <w:lang w:val="en-US"/>
-        </w:rPr>
-        <w:t xml:space="preserve"> can provide users with customized recommendations, recipes, and meal plans based on their dietary preferences. For example, it can suggest vegan recipes for vegans or high-quality meat products for carnivores.</w:t>
+        <w:t>When shopping at home, a mobile app can provide users with customized recommendations, recipes, and meal plans based on their dietary preferences. For example, it can suggest vegan recipes for vegans or high-quality meat products for carnivores.</w:t>
       </w:r>
       <w:r>
         <w:rPr>
@@ -884,31 +1345,7 @@
           <w:szCs w:val="28"/>
           <w:lang w:val="en-US"/>
         </w:rPr>
-        <w:t xml:space="preserve">a seamless and convenient checkout experience. For example, it can store users' payment and shipping information, offer personalized </w:t>
-      </w:r>
-      <w:r>
-        <w:rPr>
-          <w:sz w:val="28"/>
-          <w:szCs w:val="28"/>
-          <w:lang w:val="en-US"/>
-        </w:rPr>
-        <w:t xml:space="preserve">product </w:t>
-      </w:r>
-      <w:r>
-        <w:rPr>
-          <w:sz w:val="28"/>
-          <w:szCs w:val="28"/>
-          <w:lang w:val="en-US"/>
-        </w:rPr>
-        <w:t>recommendations, and provide a clear and easy-to-use interface.</w:t>
-      </w:r>
-      <w:r>
-        <w:rPr>
-          <w:sz w:val="28"/>
-          <w:szCs w:val="28"/>
-          <w:lang w:val="en-US"/>
-        </w:rPr>
-        <w:t xml:space="preserve"> As well as other</w:t>
+        <w:t>a seamless and convenient checkout experience. For example, it can store users' payment and shipping information, offer personalized product recommendations, and provide a clear and easy-to-use interface. As well as other</w:t>
       </w:r>
       <w:r>
         <w:rPr>
@@ -969,7 +1406,7 @@
           <w:lang w:val="en-US"/>
         </w:rPr>
       </w:pPr>
-      <w:bookmarkStart w:id="5" w:name="_Toc130871732"/>
+      <w:bookmarkStart w:id="2" w:name="_Toc130942437"/>
       <w:r>
         <w:rPr>
           <w:sz w:val="40"/>
@@ -979,7 +1416,7 @@
         <w:lastRenderedPageBreak/>
         <w:t>What is the best target group for my idea?</w:t>
       </w:r>
-      <w:bookmarkEnd w:id="5"/>
+      <w:bookmarkEnd w:id="2"/>
     </w:p>
     <w:p>
       <w:pPr>
@@ -1003,15 +1440,7 @@
           <w:szCs w:val="28"/>
           <w:lang w:val="en-US"/>
         </w:rPr>
-        <w:t>Our</w:t>
-      </w:r>
-      <w:r>
-        <w:rPr>
-          <w:sz w:val="28"/>
-          <w:szCs w:val="28"/>
-          <w:lang w:val="en-US"/>
-        </w:rPr>
-        <w:t xml:space="preserve"> idea is to create a mobile solution that enhances the shopping experience for vegans and carnivores. This target group is ideal </w:t>
+        <w:t xml:space="preserve">Our idea is to create a mobile solution that enhances the shopping experience for vegans and carnivores. This target group is ideal </w:t>
       </w:r>
       <w:r>
         <w:rPr>
@@ -1105,7 +1534,7 @@
           <w:lang w:val="en-US"/>
         </w:rPr>
       </w:pPr>
-      <w:bookmarkStart w:id="6" w:name="_Toc130871733"/>
+      <w:bookmarkStart w:id="3" w:name="_Toc130942438"/>
       <w:r>
         <w:rPr>
           <w:sz w:val="40"/>
@@ -1115,54 +1544,30 @@
         <w:lastRenderedPageBreak/>
         <w:t>What gamification tricks work in this scenario?</w:t>
       </w:r>
-      <w:bookmarkEnd w:id="6"/>
-    </w:p>
-    <w:p>
-      <w:pPr>
-        <w:rPr>
-          <w:lang w:val="en-US"/>
-        </w:rPr>
-      </w:pPr>
-    </w:p>
-    <w:p>
-      <w:pPr>
-        <w:rPr>
-          <w:sz w:val="28"/>
-          <w:szCs w:val="28"/>
-          <w:lang w:val="en-US"/>
-        </w:rPr>
-      </w:pPr>
-      <w:r>
-        <w:rPr>
-          <w:sz w:val="28"/>
-          <w:szCs w:val="28"/>
-          <w:lang w:val="en-US"/>
-        </w:rPr>
-        <w:t xml:space="preserve">Gamification refers to the use of game-like elements in non-game contexts, such as shopping apps, to increase user engagement and motivation. In the context of a shopping app that </w:t>
-      </w:r>
-      <w:r>
-        <w:rPr>
-          <w:sz w:val="28"/>
-          <w:szCs w:val="28"/>
-          <w:lang w:val="en-US"/>
-        </w:rPr>
-        <w:t>helps</w:t>
-      </w:r>
-      <w:r>
-        <w:rPr>
-          <w:sz w:val="28"/>
-          <w:szCs w:val="28"/>
-          <w:lang w:val="en-US"/>
-        </w:rPr>
-        <w:t xml:space="preserve"> the needs of vegans and carnivores,</w:t>
-      </w:r>
-      <w:r>
-        <w:rPr>
-          <w:sz w:val="28"/>
-          <w:szCs w:val="28"/>
-          <w:lang w:val="en-US"/>
-        </w:rPr>
-        <w:t xml:space="preserve"> there is </w:t>
+      <w:bookmarkEnd w:id="3"/>
+    </w:p>
+    <w:p>
+      <w:pPr>
+        <w:rPr>
+          <w:lang w:val="en-US"/>
+        </w:rPr>
+      </w:pPr>
+    </w:p>
+    <w:p>
+      <w:pPr>
+        <w:rPr>
+          <w:sz w:val="28"/>
+          <w:szCs w:val="28"/>
+          <w:lang w:val="en-US"/>
+        </w:rPr>
+      </w:pPr>
+      <w:r>
+        <w:rPr>
+          <w:sz w:val="28"/>
+          <w:szCs w:val="28"/>
+          <w:lang w:val="en-US"/>
+        </w:rPr>
+        <w:t xml:space="preserve">Gamification refers to the use of game-like elements in non-game contexts, such as shopping apps, to increase user engagement and motivation. In the context of a shopping app that helps the needs of vegans and carnivores, there is </w:t>
       </w:r>
       <w:proofErr w:type="gramStart"/>
       <w:r>
@@ -1418,7 +1823,7 @@
           <w:lang w:val="en-US"/>
         </w:rPr>
       </w:pPr>
-      <w:bookmarkStart w:id="7" w:name="_Toc130871734"/>
+      <w:bookmarkStart w:id="4" w:name="_Toc130942439"/>
       <w:r>
         <w:rPr>
           <w:sz w:val="40"/>
@@ -1428,62 +1833,30 @@
         <w:lastRenderedPageBreak/>
         <w:t>What are some examples of successful mobile solutions for shopping apps that have been implemented?</w:t>
       </w:r>
-      <w:bookmarkEnd w:id="7"/>
-    </w:p>
-    <w:p>
-      <w:pPr>
-        <w:rPr>
-          <w:lang w:val="en-US"/>
-        </w:rPr>
-      </w:pPr>
-    </w:p>
-    <w:p>
-      <w:pPr>
-        <w:rPr>
-          <w:sz w:val="28"/>
-          <w:szCs w:val="28"/>
-          <w:lang w:val="en-US"/>
-        </w:rPr>
-      </w:pPr>
-      <w:r>
-        <w:rPr>
-          <w:sz w:val="28"/>
-          <w:szCs w:val="28"/>
-          <w:lang w:val="en-US"/>
-        </w:rPr>
-        <w:t>There are a lot of examples of successful apps developed for that industry, especially for big chain stores</w:t>
-      </w:r>
-      <w:r>
-        <w:rPr>
-          <w:sz w:val="28"/>
-          <w:szCs w:val="28"/>
-          <w:lang w:val="en-US"/>
-        </w:rPr>
-        <w:t xml:space="preserve">. </w:t>
-      </w:r>
-      <w:r>
-        <w:rPr>
-          <w:sz w:val="28"/>
-          <w:szCs w:val="28"/>
-          <w:lang w:val="en-US"/>
-        </w:rPr>
-        <w:t>They all</w:t>
-      </w:r>
-      <w:r>
-        <w:rPr>
-          <w:sz w:val="28"/>
-          <w:szCs w:val="28"/>
-          <w:lang w:val="en-US"/>
-        </w:rPr>
-        <w:t xml:space="preserve"> have different features and functionalities that enhance the shopping experience for users</w:t>
-      </w:r>
-      <w:r>
-        <w:rPr>
-          <w:sz w:val="28"/>
-          <w:szCs w:val="28"/>
-          <w:lang w:val="en-US"/>
-        </w:rPr>
-        <w:t>. Two of the larger ones are:</w:t>
+      <w:bookmarkEnd w:id="4"/>
+    </w:p>
+    <w:p>
+      <w:pPr>
+        <w:rPr>
+          <w:lang w:val="en-US"/>
+        </w:rPr>
+      </w:pPr>
+    </w:p>
+    <w:p>
+      <w:pPr>
+        <w:rPr>
+          <w:sz w:val="28"/>
+          <w:szCs w:val="28"/>
+          <w:lang w:val="en-US"/>
+        </w:rPr>
+      </w:pPr>
+      <w:r>
+        <w:rPr>
+          <w:sz w:val="28"/>
+          <w:szCs w:val="28"/>
+          <w:lang w:val="en-US"/>
+        </w:rPr>
+        <w:t>There are a lot of examples of successful apps developed for that industry, especially for big chain stores. They all have different features and functionalities that enhance the shopping experience for users. Two of the larger ones are:</w:t>
       </w:r>
     </w:p>
     <w:p>
@@ -1642,30 +2015,21 @@
 <w:ftr xmlns:wpc="http://schemas.microsoft.com/office/word/2010/wordprocessingCanvas" xmlns:cx="http://schemas.microsoft.com/office/drawing/2014/chartex" xmlns:cx1="http://schemas.microsoft.com/office/drawing/2015/9/8/chartex" xmlns:cx2="http://schemas.microsoft.com/office/drawing/2015/10/21/chartex" xmlns:cx3="http://schemas.microsoft.com/office/drawing/2016/5/9/chartex" xmlns:cx4="http://schemas.microsoft.com/office/drawing/2016/5/10/chartex" xmlns:cx5="http://schemas.microsoft.com/office/drawing/2016/5/11/chartex" xmlns:cx6="http://schemas.microsoft.com/office/drawing/2016/5/12/chartex" xmlns:cx7="http://schemas.microsoft.com/office/drawing/2016/5/13/chartex" xmlns:cx8="http://schemas.microsoft.com/office/drawing/2016/5/14/chartex" xmlns:mc="http://schemas.openxmlformats.org/markup-compatibility/2006" xmlns:aink="http://schemas.microsoft.com/office/drawing/2016/ink" xmlns:am3d="http://schemas.microsoft.com/office/drawing/2017/model3d" xmlns:o="urn:schemas-microsoft-com:office:office" xmlns:oel="http://schemas.microsoft.com/office/2019/extlst" xmlns:r="http://schemas.openxmlformats.org/officeDocument/2006/relationships" xmlns:m="http://schemas.openxmlformats.org/officeDocument/2006/math" xmlns:v="urn:schemas-microsoft-com:vml" xmlns:wp14="http://schemas.microsoft.com/office/word/2010/wordprocessingDrawing" xmlns:wp="http://schemas.openxmlformats.org/drawingml/2006/wordprocessingDrawing" xmlns:w10="urn:schemas-microsoft-com:office:word" xmlns:w="http://schemas.openxmlformats.org/wordprocessingml/2006/main" xmlns:w14="http://schemas.microsoft.com/office/word/2010/wordml" xmlns:w15="http://schemas.microsoft.com/office/word/2012/wordml" xmlns:w16cex="http://schemas.microsoft.com/office/word/2018/wordml/cex" xmlns:w16cid="http://schemas.microsoft.com/office/word/2016/wordml/cid" xmlns:w16="http://schemas.microsoft.com/office/word/2018/wordml" xmlns:w16sdtdh="http://schemas.microsoft.com/office/word/2020/wordml/sdtdatahash" xmlns:w16se="http://schemas.microsoft.com/office/word/2015/wordml/symex" xmlns:wpg="http://schemas.microsoft.com/office/word/2010/wordprocessingGroup" xmlns:wpi="http://schemas.microsoft.com/office/word/2010/wordprocessingInk" xmlns:wne="http://schemas.microsoft.com/office/word/2006/wordml" xmlns:wps="http://schemas.microsoft.com/office/word/2010/wordprocessingShape" mc:Ignorable="w14 w15 w16se w16cid w16 w16cex w16sdtdh wp14">
   <w:sdt>
     <w:sdtPr>
-      <w:id w:val="1140079385"/>
+      <w:id w:val="1792242772"/>
       <w:docPartObj>
         <w:docPartGallery w:val="Page Numbers (Bottom of Page)"/>
         <w:docPartUnique/>
       </w:docPartObj>
     </w:sdtPr>
-    <w:sdtEndPr>
-      <w:rPr>
-        <w:color w:val="7F7F7F" w:themeColor="background1" w:themeShade="7F"/>
-        <w:spacing w:val="60"/>
-      </w:rPr>
-    </w:sdtEndPr>
     <w:sdtContent>
       <w:p>
         <w:pPr>
           <w:pStyle w:val="Footer"/>
-          <w:pBdr>
-            <w:top w:val="single" w:sz="4" w:space="1" w:color="D9D9D9" w:themeColor="background1" w:themeShade="D9"/>
-          </w:pBdr>
-          <w:rPr>
-            <w:b/>
-            <w:bCs/>
-          </w:rPr>
+          <w:jc w:val="right"/>
         </w:pPr>
+        <w:r>
+          <w:t xml:space="preserve">Page | </w:t>
+        </w:r>
         <w:r>
           <w:fldChar w:fldCharType="begin"/>
         </w:r>
@@ -1677,33 +2041,18 @@
         </w:r>
         <w:r>
           <w:rPr>
-            <w:b/>
-            <w:bCs/>
             <w:noProof/>
           </w:rPr>
           <w:t>2</w:t>
         </w:r>
         <w:r>
           <w:rPr>
-            <w:b/>
-            <w:bCs/>
             <w:noProof/>
           </w:rPr>
           <w:fldChar w:fldCharType="end"/>
         </w:r>
         <w:r>
-          <w:rPr>
-            <w:b/>
-            <w:bCs/>
-          </w:rPr>
-          <w:t xml:space="preserve"> | </w:t>
-        </w:r>
-        <w:r>
-          <w:rPr>
-            <w:color w:val="7F7F7F" w:themeColor="background1" w:themeShade="7F"/>
-            <w:spacing w:val="60"/>
-          </w:rPr>
-          <w:t>Page</w:t>
+          <w:t xml:space="preserve"> </w:t>
         </w:r>
       </w:p>
     </w:sdtContent>
@@ -2601,7 +2950,7 @@
     </w:pPr>
     <w:rPr>
       <w:rFonts w:asciiTheme="majorHAnsi" w:eastAsiaTheme="majorEastAsia" w:hAnsiTheme="majorHAnsi" w:cstheme="majorBidi"/>
-      <w:color w:val="2F5496" w:themeColor="accent1" w:themeShade="BF"/>
+      <w:color w:val="548AB7" w:themeColor="accent1" w:themeShade="BF"/>
       <w:sz w:val="32"/>
       <w:szCs w:val="32"/>
     </w:rPr>
@@ -2623,7 +2972,7 @@
     </w:pPr>
     <w:rPr>
       <w:rFonts w:asciiTheme="majorHAnsi" w:eastAsiaTheme="majorEastAsia" w:hAnsiTheme="majorHAnsi" w:cstheme="majorBidi"/>
-      <w:color w:val="2F5496" w:themeColor="accent1" w:themeShade="BF"/>
+      <w:color w:val="548AB7" w:themeColor="accent1" w:themeShade="BF"/>
       <w:sz w:val="26"/>
       <w:szCs w:val="26"/>
     </w:rPr>
@@ -2645,9 +2994,32 @@
     </w:pPr>
     <w:rPr>
       <w:rFonts w:asciiTheme="majorHAnsi" w:eastAsiaTheme="majorEastAsia" w:hAnsiTheme="majorHAnsi" w:cstheme="majorBidi"/>
-      <w:color w:val="1F3763" w:themeColor="accent1" w:themeShade="7F"/>
+      <w:color w:val="345C7D" w:themeColor="accent1" w:themeShade="7F"/>
       <w:sz w:val="24"/>
       <w:szCs w:val="24"/>
+    </w:rPr>
+  </w:style>
+  <w:style w:type="paragraph" w:styleId="Heading4">
+    <w:name w:val="heading 4"/>
+    <w:basedOn w:val="Normal"/>
+    <w:next w:val="Normal"/>
+    <w:link w:val="Heading4Char"/>
+    <w:uiPriority w:val="9"/>
+    <w:semiHidden/>
+    <w:unhideWhenUsed/>
+    <w:qFormat/>
+    <w:rsid w:val="00B63A09"/>
+    <w:pPr>
+      <w:keepNext/>
+      <w:keepLines/>
+      <w:spacing w:before="40" w:after="0"/>
+      <w:outlineLvl w:val="3"/>
+    </w:pPr>
+    <w:rPr>
+      <w:rFonts w:asciiTheme="majorHAnsi" w:eastAsiaTheme="majorEastAsia" w:hAnsiTheme="majorHAnsi" w:cstheme="majorBidi"/>
+      <w:i/>
+      <w:iCs/>
+      <w:color w:val="548AB7" w:themeColor="accent1" w:themeShade="BF"/>
     </w:rPr>
   </w:style>
   <w:style w:type="character" w:default="1" w:styleId="DefaultParagraphFont">
@@ -2679,6 +3051,7 @@
   </w:style>
   <w:style w:type="paragraph" w:styleId="NoSpacing">
     <w:name w:val="No Spacing"/>
+    <w:link w:val="NoSpacingChar"/>
     <w:uiPriority w:val="1"/>
     <w:qFormat/>
     <w:rsid w:val="00693454"/>
@@ -2694,7 +3067,7 @@
     <w:rsid w:val="00693454"/>
     <w:rPr>
       <w:rFonts w:asciiTheme="majorHAnsi" w:eastAsiaTheme="majorEastAsia" w:hAnsiTheme="majorHAnsi" w:cstheme="majorBidi"/>
-      <w:color w:val="2F5496" w:themeColor="accent1" w:themeShade="BF"/>
+      <w:color w:val="548AB7" w:themeColor="accent1" w:themeShade="BF"/>
       <w:sz w:val="32"/>
       <w:szCs w:val="32"/>
     </w:rPr>
@@ -2707,7 +3080,7 @@
     <w:rsid w:val="00693454"/>
     <w:rPr>
       <w:rFonts w:asciiTheme="majorHAnsi" w:eastAsiaTheme="majorEastAsia" w:hAnsiTheme="majorHAnsi" w:cstheme="majorBidi"/>
-      <w:color w:val="2F5496" w:themeColor="accent1" w:themeShade="BF"/>
+      <w:color w:val="548AB7" w:themeColor="accent1" w:themeShade="BF"/>
       <w:sz w:val="26"/>
       <w:szCs w:val="26"/>
     </w:rPr>
@@ -2720,7 +3093,7 @@
     <w:rsid w:val="00693454"/>
     <w:rPr>
       <w:rFonts w:asciiTheme="majorHAnsi" w:eastAsiaTheme="majorEastAsia" w:hAnsiTheme="majorHAnsi" w:cstheme="majorBidi"/>
-      <w:color w:val="1F3763" w:themeColor="accent1" w:themeShade="7F"/>
+      <w:color w:val="345C7D" w:themeColor="accent1" w:themeShade="7F"/>
       <w:sz w:val="24"/>
       <w:szCs w:val="24"/>
     </w:rPr>
@@ -2861,7 +3234,7 @@
     <w:unhideWhenUsed/>
     <w:rsid w:val="00BD1015"/>
     <w:rPr>
-      <w:color w:val="0563C1" w:themeColor="hyperlink"/>
+      <w:color w:val="F7B615" w:themeColor="hyperlink"/>
       <w:u w:val="single"/>
     </w:rPr>
   </w:style>
@@ -2882,13 +3255,34 @@
       <w:lang w:val="en-US"/>
     </w:rPr>
   </w:style>
+  <w:style w:type="character" w:customStyle="1" w:styleId="NoSpacingChar">
+    <w:name w:val="No Spacing Char"/>
+    <w:basedOn w:val="DefaultParagraphFont"/>
+    <w:link w:val="NoSpacing"/>
+    <w:uiPriority w:val="1"/>
+    <w:rsid w:val="00B756F8"/>
+  </w:style>
+  <w:style w:type="character" w:customStyle="1" w:styleId="Heading4Char">
+    <w:name w:val="Heading 4 Char"/>
+    <w:basedOn w:val="DefaultParagraphFont"/>
+    <w:link w:val="Heading4"/>
+    <w:uiPriority w:val="9"/>
+    <w:semiHidden/>
+    <w:rsid w:val="00B63A09"/>
+    <w:rPr>
+      <w:rFonts w:asciiTheme="majorHAnsi" w:eastAsiaTheme="majorEastAsia" w:hAnsiTheme="majorHAnsi" w:cstheme="majorBidi"/>
+      <w:i/>
+      <w:iCs/>
+      <w:color w:val="548AB7" w:themeColor="accent1" w:themeShade="BF"/>
+    </w:rPr>
+  </w:style>
 </w:styles>
 </file>
 
 <file path=word/theme/theme1.xml><?xml version="1.0" encoding="utf-8"?>
 <a:theme xmlns:a="http://schemas.openxmlformats.org/drawingml/2006/main" name="Office Theme">
   <a:themeElements>
-    <a:clrScheme name="Office">
+    <a:clrScheme name="Median">
       <a:dk1>
         <a:sysClr val="windowText" lastClr="000000"/>
       </a:dk1>
@@ -2896,34 +3290,34 @@
         <a:sysClr val="window" lastClr="FFFFFF"/>
       </a:lt1>
       <a:dk2>
-        <a:srgbClr val="44546A"/>
+        <a:srgbClr val="775F55"/>
       </a:dk2>
       <a:lt2>
-        <a:srgbClr val="E7E6E6"/>
+        <a:srgbClr val="EBDDC3"/>
       </a:lt2>
       <a:accent1>
-        <a:srgbClr val="4472C4"/>
+        <a:srgbClr val="94B6D2"/>
       </a:accent1>
       <a:accent2>
-        <a:srgbClr val="ED7D31"/>
+        <a:srgbClr val="DD8047"/>
       </a:accent2>
       <a:accent3>
-        <a:srgbClr val="A5A5A5"/>
+        <a:srgbClr val="A5AB81"/>
       </a:accent3>
       <a:accent4>
-        <a:srgbClr val="FFC000"/>
+        <a:srgbClr val="D8B25C"/>
       </a:accent4>
       <a:accent5>
-        <a:srgbClr val="5B9BD5"/>
+        <a:srgbClr val="7BA79D"/>
       </a:accent5>
       <a:accent6>
-        <a:srgbClr val="70AD47"/>
+        <a:srgbClr val="968C8C"/>
       </a:accent6>
       <a:hlink>
-        <a:srgbClr val="0563C1"/>
+        <a:srgbClr val="F7B615"/>
       </a:hlink>
       <a:folHlink>
-        <a:srgbClr val="954F72"/>
+        <a:srgbClr val="704404"/>
       </a:folHlink>
     </a:clrScheme>
     <a:fontScheme name="Office">

</xml_diff>